<commit_message>
2018/5/15 Rearrange file structures. Added Package & Interface UML diagrams of "common" in Doc.docx Added Project Introductions in Doc.docx
</commit_message>
<xml_diff>
--- a/Doc.docx
+++ b/Doc.docx
@@ -5,9 +5,6 @@
     <w:p>
       <w:pPr>
         <w:pStyle w:val="a3"/>
-        <w:rPr>
-          <w:rFonts w:hint="eastAsia"/>
-        </w:rPr>
       </w:pPr>
       <w:r>
         <w:rPr>
@@ -36,7 +33,159 @@
         <w:t>ntroduction</w:t>
       </w:r>
     </w:p>
-    <w:p/>
+    <w:p>
+      <w:r>
+        <w:rPr>
+          <w:rFonts w:hint="eastAsia"/>
+        </w:rPr>
+        <w:t xml:space="preserve">This is a C#.NET </w:t>
+      </w:r>
+      <w:r>
+        <w:t>program</w:t>
+      </w:r>
+      <w:r>
+        <w:rPr>
+          <w:rFonts w:hint="eastAsia"/>
+        </w:rPr>
+        <w:t xml:space="preserve"> for mathematical</w:t>
+      </w:r>
+      <w:r>
+        <w:t xml:space="preserve"> </w:t>
+      </w:r>
+      <w:r>
+        <w:rPr>
+          <w:rFonts w:hint="eastAsia"/>
+        </w:rPr>
+        <w:t>(</w:t>
+      </w:r>
+      <w:r>
+        <w:t>numerical, particularly</w:t>
+      </w:r>
+      <w:r>
+        <w:rPr>
+          <w:rFonts w:hint="eastAsia"/>
+        </w:rPr>
+        <w:t>)</w:t>
+      </w:r>
+      <w:r>
+        <w:t xml:space="preserve"> calculation tasks. Unlike most numerical libraries, Numerical .NET </w:t>
+      </w:r>
+      <w:r>
+        <w:t>starts</w:t>
+      </w:r>
+      <w:r>
+        <w:t xml:space="preserve"> </w:t>
+      </w:r>
+      <w:r>
+        <w:t xml:space="preserve">from </w:t>
+      </w:r>
+      <w:r>
+        <w:t>algebraic systems, so that all algorithms are not limited at the range of</w:t>
+      </w:r>
+      <w:r>
+        <w:t xml:space="preserve"> real or</w:t>
+      </w:r>
+      <w:r>
+        <w:t xml:space="preserve"> complex numbers. It </w:t>
+      </w:r>
+      <w:r>
+        <w:t>deal</w:t>
+      </w:r>
+      <w:r>
+        <w:t>s</w:t>
+      </w:r>
+      <w:r>
+        <w:t xml:space="preserve"> with</w:t>
+      </w:r>
+      <w:r>
+        <w:t xml:space="preserve"> </w:t>
+      </w:r>
+      <w:r>
+        <w:t xml:space="preserve">elements in algebraic sets, </w:t>
+      </w:r>
+      <w:r>
+        <w:t xml:space="preserve">using the very operational rules </w:t>
+      </w:r>
+      <w:r>
+        <w:t>in which is defined</w:t>
+      </w:r>
+      <w:r>
+        <w:t xml:space="preserve">, instead of </w:t>
+      </w:r>
+      <w:r>
+        <w:t xml:space="preserve">real or </w:t>
+      </w:r>
+      <w:r>
+        <w:t>complex numbers</w:t>
+      </w:r>
+      <w:r>
+        <w:t xml:space="preserve"> and ordinary operat</w:t>
+      </w:r>
+      <w:r>
+        <w:t>or</w:t>
+      </w:r>
+      <w:r>
+        <w:t>s</w:t>
+      </w:r>
+      <w:r>
+        <w:t>.</w:t>
+      </w:r>
+    </w:p>
+    <w:p>
+      <w:r>
+        <w:rPr>
+          <w:rFonts w:hint="eastAsia"/>
+        </w:rPr>
+        <w:t>In common package, variou</w:t>
+      </w:r>
+      <w:r>
+        <w:rPr>
+          <w:rFonts w:hint="eastAsia"/>
+        </w:rPr>
+        <w:t>s interfaces are provided as the definitions of</w:t>
+      </w:r>
+      <w:r>
+        <w:t xml:space="preserve"> fundamental</w:t>
+      </w:r>
+      <w:r>
+        <w:rPr>
+          <w:rFonts w:hint="eastAsia"/>
+        </w:rPr>
+        <w:t xml:space="preserve"> </w:t>
+      </w:r>
+      <w:r>
+        <w:t>algebraic structures</w:t>
+      </w:r>
+      <w:r>
+        <w:t xml:space="preserve"> (such as groups, rings, fields, linear sets, relational sets and etc.)</w:t>
+      </w:r>
+      <w:r>
+        <w:t>.</w:t>
+      </w:r>
+      <w:r>
+        <w:t xml:space="preserve"> Further structures could be defined by inheriting these interfaces.</w:t>
+      </w:r>
+      <w:r>
+        <w:t xml:space="preserve"> For example, an invertible matrix set is a field, and it’s also a normed, metric linear space with inner product operation. So we can define it by inheriting interfaces IField, ILinear, INormed, IMetric, </w:t>
+      </w:r>
+      <w:r>
+        <w:t>and IInnerproducted</w:t>
+      </w:r>
+      <w:r>
+        <w:t>.</w:t>
+      </w:r>
+    </w:p>
+    <w:p>
+      <w:r>
+        <w:t>With this definition system, our algorithms’ parameters could be defined as an abstract type, instead of the naive types like “double”, “complex”</w:t>
+      </w:r>
+      <w:r>
+        <w:t>, “vector”</w:t>
+      </w:r>
+      <w:r>
+        <w:t xml:space="preserve"> and “matrix”.</w:t>
+      </w:r>
+    </w:p>
     <w:p>
       <w:pPr>
         <w:pStyle w:val="2"/>
@@ -48,18 +197,129 @@
         <w:t>Functions</w:t>
       </w:r>
     </w:p>
-    <w:p/>
+    <w:p>
+      <w:pPr>
+        <w:rPr>
+          <w:rFonts w:hint="eastAsia"/>
+        </w:rPr>
+      </w:pPr>
+      <w:r>
+        <w:rPr>
+          <w:rFonts w:hint="eastAsia"/>
+        </w:rPr>
+        <w:t>Hyper abstract data type definition structure.</w:t>
+      </w:r>
+    </w:p>
+    <w:p>
+      <w:r>
+        <w:t>Numerical algorithms suitable for abstract types.</w:t>
+      </w:r>
+    </w:p>
+    <w:p>
+      <w:r>
+        <w:t xml:space="preserve">Calculation algorithms more than </w:t>
+      </w:r>
+      <w:r>
+        <w:t>numerical</w:t>
+      </w:r>
+      <w:r>
+        <w:t>.</w:t>
+      </w:r>
+    </w:p>
+    <w:p>
+      <w:pPr>
+        <w:widowControl/>
+        <w:jc w:val="left"/>
+      </w:pPr>
+      <w:r>
+        <w:br w:type="page"/>
+      </w:r>
+    </w:p>
     <w:p>
       <w:pPr>
         <w:pStyle w:val="2"/>
       </w:pPr>
       <w:r>
+        <w:lastRenderedPageBreak/>
         <w:t>Design</w:t>
       </w:r>
     </w:p>
     <w:p>
+      <w:r>
+        <w:rPr>
+          <w:rFonts w:hint="eastAsia"/>
+        </w:rPr>
+        <w:t xml:space="preserve">Package &amp; Interface UML diagrams </w:t>
+      </w:r>
+      <w:r>
+        <w:t>of “</w:t>
+      </w:r>
+      <w:r>
+        <w:rPr>
+          <w:rFonts w:hint="eastAsia"/>
+        </w:rPr>
+        <w:t>common</w:t>
+      </w:r>
+      <w:r>
+        <w:t>”</w:t>
+      </w:r>
       <w:bookmarkStart w:id="0" w:name="_GoBack"/>
       <w:bookmarkEnd w:id="0"/>
+    </w:p>
+    <w:p>
+      <w:r>
+        <w:rPr>
+          <w:noProof/>
+        </w:rPr>
+        <w:drawing>
+          <wp:inline distT="0" distB="0" distL="0" distR="0">
+            <wp:extent cx="5274310" cy="4097020"/>
+            <wp:effectExtent l="0" t="0" r="0" b="0"/>
+            <wp:docPr id="1" name="图片 1"/>
+            <wp:cNvGraphicFramePr>
+              <a:graphicFrameLocks xmlns:a="http://schemas.openxmlformats.org/drawingml/2006/main" noChangeAspect="1"/>
+            </wp:cNvGraphicFramePr>
+            <a:graphic xmlns:a="http://schemas.openxmlformats.org/drawingml/2006/main">
+              <a:graphicData uri="http://schemas.openxmlformats.org/drawingml/2006/picture">
+                <pic:pic xmlns:pic="http://schemas.openxmlformats.org/drawingml/2006/picture">
+                  <pic:nvPicPr>
+                    <pic:cNvPr id="1" name="Common.png"/>
+                    <pic:cNvPicPr/>
+                  </pic:nvPicPr>
+                  <pic:blipFill>
+                    <a:blip r:embed="rId4" cstate="print">
+                      <a:extLst>
+                        <a:ext uri="{28A0092B-C50C-407E-A947-70E740481C1C}">
+                          <a14:useLocalDpi xmlns:a14="http://schemas.microsoft.com/office/drawing/2010/main" val="0"/>
+                        </a:ext>
+                      </a:extLst>
+                    </a:blip>
+                    <a:stretch>
+                      <a:fillRect/>
+                    </a:stretch>
+                  </pic:blipFill>
+                  <pic:spPr>
+                    <a:xfrm>
+                      <a:off x="0" y="0"/>
+                      <a:ext cx="5274310" cy="4097020"/>
+                    </a:xfrm>
+                    <a:prstGeom prst="rect">
+                      <a:avLst/>
+                    </a:prstGeom>
+                  </pic:spPr>
+                </pic:pic>
+              </a:graphicData>
+            </a:graphic>
+          </wp:inline>
+        </w:drawing>
+      </w:r>
+    </w:p>
+    <w:p>
+      <w:pPr>
+        <w:rPr>
+          <w:rFonts w:hint="eastAsia"/>
+        </w:rPr>
+      </w:pPr>
     </w:p>
     <w:sectPr>
       <w:pgSz w:w="11906" w:h="16838"/>

</xml_diff>

<commit_message>
2018/5/16 Updated Doc.docx, added interfaces and relations in model "Common".
</commit_message>
<xml_diff>
--- a/Doc.docx
+++ b/Doc.docx
@@ -198,11 +198,6 @@
       </w:r>
     </w:p>
     <w:p>
-      <w:pPr>
-        <w:rPr>
-          <w:rFonts w:hint="eastAsia"/>
-        </w:rPr>
-      </w:pPr>
       <w:r>
         <w:rPr>
           <w:rFonts w:hint="eastAsia"/>
@@ -246,25 +241,47 @@
     </w:p>
     <w:p>
       <w:r>
-        <w:rPr>
-          <w:rFonts w:hint="eastAsia"/>
-        </w:rPr>
-        <w:t xml:space="preserve">Package &amp; Interface UML diagrams </w:t>
-      </w:r>
-      <w:r>
-        <w:t>of “</w:t>
-      </w:r>
-      <w:r>
-        <w:rPr>
-          <w:rFonts w:hint="eastAsia"/>
-        </w:rPr>
-        <w:t>common</w:t>
+        <w:t xml:space="preserve">UML diagram - </w:t>
+      </w:r>
+      <w:r>
+        <w:rPr>
+          <w:rFonts w:hint="eastAsia"/>
+        </w:rPr>
+        <w:t>Package</w:t>
+      </w:r>
+      <w:r>
+        <w:t>s</w:t>
+      </w:r>
+      <w:r>
+        <w:rPr>
+          <w:rFonts w:hint="eastAsia"/>
+        </w:rPr>
+        <w:t xml:space="preserve"> </w:t>
+      </w:r>
+      <w:r>
+        <w:t>in</w:t>
+      </w:r>
+      <w:r>
+        <w:t xml:space="preserve"> </w:t>
+      </w:r>
+      <w:r>
+        <w:t xml:space="preserve">model </w:t>
+      </w:r>
+      <w:r>
+        <w:t>“</w:t>
+      </w:r>
+      <w:r>
+        <w:t>C</w:t>
+      </w:r>
+      <w:r>
+        <w:rPr>
+          <w:rFonts w:hint="eastAsia"/>
+        </w:rPr>
+        <w:t>ommon</w:t>
       </w:r>
       <w:r>
         <w:t>”</w:t>
       </w:r>
-      <w:bookmarkStart w:id="0" w:name="_GoBack"/>
-      <w:bookmarkEnd w:id="0"/>
     </w:p>
     <w:p>
       <w:r>
@@ -275,7 +292,7 @@
           <wp:inline distT="0" distB="0" distL="0" distR="0">
             <wp:extent cx="5274310" cy="4097020"/>
             <wp:effectExtent l="0" t="0" r="0" b="0"/>
-            <wp:docPr id="1" name="图片 1"/>
+            <wp:docPr id="2" name="图片 2"/>
             <wp:cNvGraphicFramePr>
               <a:graphicFrameLocks xmlns:a="http://schemas.openxmlformats.org/drawingml/2006/main" noChangeAspect="1"/>
             </wp:cNvGraphicFramePr>
@@ -283,7 +300,7 @@
               <a:graphicData uri="http://schemas.openxmlformats.org/drawingml/2006/picture">
                 <pic:pic xmlns:pic="http://schemas.openxmlformats.org/drawingml/2006/picture">
                   <pic:nvPicPr>
-                    <pic:cNvPr id="1" name="Common.png"/>
+                    <pic:cNvPr id="2" name="Common_Packages.png"/>
                     <pic:cNvPicPr/>
                   </pic:nvPicPr>
                   <pic:blipFill>
@@ -316,10 +333,90 @@
     </w:p>
     <w:p>
       <w:pPr>
-        <w:rPr>
-          <w:rFonts w:hint="eastAsia"/>
-        </w:rPr>
+        <w:widowControl/>
+        <w:jc w:val="left"/>
       </w:pPr>
+      <w:r>
+        <w:br w:type="page"/>
+      </w:r>
+    </w:p>
+    <w:p>
+      <w:r>
+        <w:rPr>
+          <w:rFonts w:hint="eastAsia"/>
+        </w:rPr>
+        <w:lastRenderedPageBreak/>
+        <w:t xml:space="preserve">UML diagram </w:t>
+      </w:r>
+      <w:r>
+        <w:t>–</w:t>
+      </w:r>
+      <w:r>
+        <w:rPr>
+          <w:rFonts w:hint="eastAsia"/>
+        </w:rPr>
+        <w:t xml:space="preserve"> Interfaces </w:t>
+      </w:r>
+      <w:r>
+        <w:t>in model “Common”</w:t>
+      </w:r>
+    </w:p>
+    <w:p>
+      <w:r>
+        <w:rPr>
+          <w:noProof/>
+        </w:rPr>
+        <w:drawing>
+          <wp:inline distT="0" distB="0" distL="0" distR="0">
+            <wp:extent cx="5274310" cy="4549775"/>
+            <wp:effectExtent l="0" t="0" r="0" b="0"/>
+            <wp:docPr id="3" name="图片 3"/>
+            <wp:cNvGraphicFramePr>
+              <a:graphicFrameLocks xmlns:a="http://schemas.openxmlformats.org/drawingml/2006/main" noChangeAspect="1"/>
+            </wp:cNvGraphicFramePr>
+            <a:graphic xmlns:a="http://schemas.openxmlformats.org/drawingml/2006/main">
+              <a:graphicData uri="http://schemas.openxmlformats.org/drawingml/2006/picture">
+                <pic:pic xmlns:pic="http://schemas.openxmlformats.org/drawingml/2006/picture">
+                  <pic:nvPicPr>
+                    <pic:cNvPr id="3" name="Common_Interfaces.png"/>
+                    <pic:cNvPicPr/>
+                  </pic:nvPicPr>
+                  <pic:blipFill>
+                    <a:blip r:embed="rId5">
+                      <a:extLst>
+                        <a:ext uri="{28A0092B-C50C-407E-A947-70E740481C1C}">
+                          <a14:useLocalDpi xmlns:a14="http://schemas.microsoft.com/office/drawing/2010/main" val="0"/>
+                        </a:ext>
+                      </a:extLst>
+                    </a:blip>
+                    <a:stretch>
+                      <a:fillRect/>
+                    </a:stretch>
+                  </pic:blipFill>
+                  <pic:spPr>
+                    <a:xfrm>
+                      <a:off x="0" y="0"/>
+                      <a:ext cx="5274310" cy="4549775"/>
+                    </a:xfrm>
+                    <a:prstGeom prst="rect">
+                      <a:avLst/>
+                    </a:prstGeom>
+                  </pic:spPr>
+                </pic:pic>
+              </a:graphicData>
+            </a:graphic>
+          </wp:inline>
+        </w:drawing>
+      </w:r>
+    </w:p>
+    <w:p>
+      <w:pPr>
+        <w:rPr>
+          <w:rFonts w:hint="eastAsia"/>
+        </w:rPr>
+      </w:pPr>
+      <w:bookmarkStart w:id="0" w:name="_GoBack"/>
+      <w:bookmarkEnd w:id="0"/>
     </w:p>
     <w:sectPr>
       <w:pgSz w:w="11906" w:h="16838"/>

</xml_diff>